<commit_message>
Update programs and report
</commit_message>
<xml_diff>
--- a/5 sem/Анализ Алгоритмов/Лаб_4/Лаб_4__сортировка массивов.docx
+++ b/5 sem/Анализ Алгоритмов/Лаб_4/Лаб_4__сортировка массивов.docx
@@ -2635,7 +2635,7 @@
           <w:ilvl w:val="0"/>
           <w:numId w:val="20"/>
         </w:numPr>
-        <w:spacing w:before="120" w:line="360" w:lineRule="auto"/>
+        <w:spacing w:before="120"/>
         <w:rPr>
           <w:rFonts w:eastAsia="Times New Roman" w:cs="Times New Roman"/>
           <w:color w:val="000000"/>
@@ -2662,7 +2662,7 @@
           <w:ilvl w:val="0"/>
           <w:numId w:val="20"/>
         </w:numPr>
-        <w:spacing w:before="120" w:line="360" w:lineRule="auto"/>
+        <w:spacing w:before="120"/>
         <w:rPr>
           <w:rFonts w:eastAsia="Times New Roman" w:cs="Times New Roman"/>
           <w:color w:val="000000"/>
@@ -2671,6 +2671,413 @@
           <w:lang w:eastAsia="ru-RU"/>
         </w:rPr>
       </w:pPr>
+      <w:r>
+        <w:rPr>
+          <w:rFonts w:eastAsia="Times New Roman" w:cs="Times New Roman"/>
+          <w:color w:val="000000"/>
+          <w:sz w:val="28"/>
+          <w:szCs w:val="28"/>
+          <w:lang w:eastAsia="ru-RU"/>
+        </w:rPr>
+        <w:t xml:space="preserve">начать цикл от </w:t>
+      </w:r>
+      <w:r>
+        <w:rPr>
+          <w:rFonts w:eastAsia="Times New Roman" w:cs="Times New Roman"/>
+          <w:color w:val="000000"/>
+          <w:sz w:val="28"/>
+          <w:szCs w:val="28"/>
+          <w:lang w:eastAsia="ru-RU"/>
+        </w:rPr>
+        <w:t>нулевого</w:t>
+      </w:r>
+      <w:r>
+        <w:rPr>
+          <w:rFonts w:eastAsia="Times New Roman" w:cs="Times New Roman"/>
+          <w:color w:val="000000"/>
+          <w:sz w:val="28"/>
+          <w:szCs w:val="28"/>
+          <w:lang w:eastAsia="ru-RU"/>
+        </w:rPr>
+        <w:t xml:space="preserve"> до последнего элемента</w:t>
+      </w:r>
+    </w:p>
+    <w:p>
+      <w:pPr>
+        <w:pStyle w:val="Standard"/>
+        <w:numPr>
+          <w:ilvl w:val="0"/>
+          <w:numId w:val="20"/>
+        </w:numPr>
+        <w:spacing w:before="120"/>
+        <w:rPr>
+          <w:rFonts w:eastAsia="Times New Roman" w:cs="Times New Roman"/>
+          <w:color w:val="000000"/>
+          <w:sz w:val="28"/>
+          <w:szCs w:val="28"/>
+          <w:lang w:eastAsia="ru-RU"/>
+        </w:rPr>
+      </w:pPr>
+      <w:r>
+        <w:rPr>
+          <w:rFonts w:eastAsia="Times New Roman" w:cs="Times New Roman"/>
+          <w:color w:val="000000"/>
+          <w:sz w:val="28"/>
+          <w:szCs w:val="28"/>
+          <w:lang w:eastAsia="ru-RU"/>
+        </w:rPr>
+        <w:t>добавляем первые два элемента в дерево</w:t>
+      </w:r>
+    </w:p>
+    <w:p>
+      <w:pPr>
+        <w:pStyle w:val="Standard"/>
+        <w:numPr>
+          <w:ilvl w:val="0"/>
+          <w:numId w:val="20"/>
+        </w:numPr>
+        <w:spacing w:before="120"/>
+        <w:rPr>
+          <w:rFonts w:eastAsia="Times New Roman" w:cs="Times New Roman"/>
+          <w:color w:val="000000"/>
+          <w:sz w:val="28"/>
+          <w:szCs w:val="28"/>
+          <w:lang w:eastAsia="ru-RU"/>
+        </w:rPr>
+      </w:pPr>
+      <w:r>
+        <w:rPr>
+          <w:rFonts w:eastAsia="Times New Roman" w:cs="Times New Roman"/>
+          <w:color w:val="000000"/>
+          <w:sz w:val="28"/>
+          <w:szCs w:val="28"/>
+          <w:lang w:eastAsia="ru-RU"/>
+        </w:rPr>
+        <w:t>берем элемент массива, сравниваем с верхними вершинами дерева. Если одна из них больше нынешнего элемента – меняем местами</w:t>
+      </w:r>
+    </w:p>
+    <w:p>
+      <w:pPr>
+        <w:pStyle w:val="Standard"/>
+        <w:numPr>
+          <w:ilvl w:val="0"/>
+          <w:numId w:val="20"/>
+        </w:numPr>
+        <w:spacing w:before="120"/>
+        <w:rPr>
+          <w:rFonts w:eastAsia="Times New Roman" w:cs="Times New Roman"/>
+          <w:color w:val="000000"/>
+          <w:sz w:val="28"/>
+          <w:szCs w:val="28"/>
+          <w:lang w:eastAsia="ru-RU"/>
+        </w:rPr>
+      </w:pPr>
+      <w:r>
+        <w:rPr>
+          <w:rFonts w:eastAsia="Times New Roman" w:cs="Times New Roman"/>
+          <w:color w:val="000000"/>
+          <w:sz w:val="28"/>
+          <w:szCs w:val="28"/>
+          <w:lang w:eastAsia="ru-RU"/>
+        </w:rPr>
+        <w:t>аналогично проверяем нижние уровни дерева, чтобы вершины были больше нижних уровней</w:t>
+      </w:r>
+    </w:p>
+    <w:p>
+      <w:pPr>
+        <w:pStyle w:val="Standard"/>
+        <w:numPr>
+          <w:ilvl w:val="0"/>
+          <w:numId w:val="20"/>
+        </w:numPr>
+        <w:spacing w:before="120"/>
+        <w:rPr>
+          <w:rFonts w:eastAsia="Times New Roman" w:cs="Times New Roman"/>
+          <w:color w:val="000000"/>
+          <w:sz w:val="28"/>
+          <w:szCs w:val="28"/>
+          <w:lang w:eastAsia="ru-RU"/>
+        </w:rPr>
+      </w:pPr>
+      <w:r>
+        <w:rPr>
+          <w:rFonts w:eastAsia="Times New Roman" w:cs="Times New Roman"/>
+          <w:color w:val="000000"/>
+          <w:sz w:val="28"/>
+          <w:szCs w:val="28"/>
+          <w:lang w:eastAsia="ru-RU"/>
+        </w:rPr>
+        <w:t>конец цикла</w:t>
+      </w:r>
+      <w:r>
+        <w:rPr>
+          <w:rFonts w:eastAsia="Times New Roman" w:cs="Times New Roman"/>
+          <w:color w:val="000000"/>
+          <w:sz w:val="28"/>
+          <w:szCs w:val="28"/>
+          <w:lang w:eastAsia="ru-RU"/>
+        </w:rPr>
+        <w:t xml:space="preserve"> от последнего до нулевого элемента</w:t>
+      </w:r>
+    </w:p>
+    <w:p>
+      <w:pPr>
+        <w:pStyle w:val="Standard"/>
+        <w:numPr>
+          <w:ilvl w:val="0"/>
+          <w:numId w:val="20"/>
+        </w:numPr>
+        <w:spacing w:before="120"/>
+        <w:rPr>
+          <w:rFonts w:eastAsia="Times New Roman" w:cs="Times New Roman"/>
+          <w:color w:val="000000"/>
+          <w:sz w:val="28"/>
+          <w:szCs w:val="28"/>
+          <w:lang w:eastAsia="ru-RU"/>
+        </w:rPr>
+      </w:pPr>
+      <w:r>
+        <w:rPr>
+          <w:rFonts w:eastAsia="Times New Roman" w:cs="Times New Roman"/>
+          <w:color w:val="000000"/>
+          <w:sz w:val="28"/>
+          <w:szCs w:val="28"/>
+          <w:lang w:eastAsia="ru-RU"/>
+        </w:rPr>
+        <w:lastRenderedPageBreak/>
+        <w:t xml:space="preserve">начать цикл от </w:t>
+      </w:r>
+      <w:r>
+        <w:rPr>
+          <w:rFonts w:eastAsia="Times New Roman" w:cs="Times New Roman"/>
+          <w:color w:val="000000"/>
+          <w:sz w:val="28"/>
+          <w:szCs w:val="28"/>
+          <w:lang w:eastAsia="ru-RU"/>
+        </w:rPr>
+        <w:t>последнего</w:t>
+      </w:r>
+      <w:r>
+        <w:rPr>
+          <w:rFonts w:eastAsia="Times New Roman" w:cs="Times New Roman"/>
+          <w:color w:val="000000"/>
+          <w:sz w:val="28"/>
+          <w:szCs w:val="28"/>
+          <w:lang w:eastAsia="ru-RU"/>
+        </w:rPr>
+        <w:t xml:space="preserve"> до </w:t>
+      </w:r>
+      <w:r>
+        <w:rPr>
+          <w:rFonts w:eastAsia="Times New Roman" w:cs="Times New Roman"/>
+          <w:color w:val="000000"/>
+          <w:sz w:val="28"/>
+          <w:szCs w:val="28"/>
+          <w:lang w:eastAsia="ru-RU"/>
+        </w:rPr>
+        <w:t>нулевого</w:t>
+      </w:r>
+      <w:r>
+        <w:rPr>
+          <w:rFonts w:eastAsia="Times New Roman" w:cs="Times New Roman"/>
+          <w:color w:val="000000"/>
+          <w:sz w:val="28"/>
+          <w:szCs w:val="28"/>
+          <w:lang w:eastAsia="ru-RU"/>
+        </w:rPr>
+        <w:t xml:space="preserve"> элемента</w:t>
+      </w:r>
+    </w:p>
+    <w:p>
+      <w:pPr>
+        <w:pStyle w:val="Standard"/>
+        <w:numPr>
+          <w:ilvl w:val="0"/>
+          <w:numId w:val="20"/>
+        </w:numPr>
+        <w:spacing w:before="120"/>
+        <w:rPr>
+          <w:rFonts w:eastAsia="Times New Roman" w:cs="Times New Roman"/>
+          <w:color w:val="000000"/>
+          <w:sz w:val="28"/>
+          <w:szCs w:val="28"/>
+          <w:lang w:eastAsia="ru-RU"/>
+        </w:rPr>
+      </w:pPr>
+      <w:r>
+        <w:rPr>
+          <w:rFonts w:eastAsia="Times New Roman" w:cs="Times New Roman"/>
+          <w:color w:val="000000"/>
+          <w:sz w:val="28"/>
+          <w:szCs w:val="28"/>
+          <w:lang w:eastAsia="ru-RU"/>
+        </w:rPr>
+        <w:t>найти максимальную по значению вершину дерева</w:t>
+      </w:r>
+    </w:p>
+    <w:p>
+      <w:pPr>
+        <w:pStyle w:val="Standard"/>
+        <w:numPr>
+          <w:ilvl w:val="0"/>
+          <w:numId w:val="20"/>
+        </w:numPr>
+        <w:spacing w:before="120"/>
+        <w:rPr>
+          <w:rFonts w:eastAsia="Times New Roman" w:cs="Times New Roman"/>
+          <w:color w:val="000000"/>
+          <w:sz w:val="28"/>
+          <w:szCs w:val="28"/>
+          <w:lang w:eastAsia="ru-RU"/>
+        </w:rPr>
+      </w:pPr>
+      <w:r>
+        <w:rPr>
+          <w:rFonts w:eastAsia="Times New Roman" w:cs="Times New Roman"/>
+          <w:color w:val="000000"/>
+          <w:sz w:val="28"/>
+          <w:szCs w:val="28"/>
+          <w:lang w:eastAsia="ru-RU"/>
+        </w:rPr>
+        <w:t xml:space="preserve">сравнить вершину с </w:t>
+      </w:r>
+      <w:proofErr w:type="spellStart"/>
+      <w:r>
+        <w:rPr>
+          <w:rFonts w:eastAsia="Times New Roman" w:cs="Times New Roman"/>
+          <w:color w:val="000000"/>
+          <w:sz w:val="28"/>
+          <w:szCs w:val="28"/>
+          <w:lang w:val="en-US" w:eastAsia="ru-RU"/>
+        </w:rPr>
+        <w:t>i</w:t>
+      </w:r>
+      <w:proofErr w:type="spellEnd"/>
+      <w:r>
+        <w:rPr>
+          <w:rFonts w:eastAsia="Times New Roman" w:cs="Times New Roman"/>
+          <w:color w:val="000000"/>
+          <w:sz w:val="28"/>
+          <w:szCs w:val="28"/>
+          <w:lang w:eastAsia="ru-RU"/>
+        </w:rPr>
+        <w:t>-</w:t>
+      </w:r>
+      <w:r>
+        <w:rPr>
+          <w:rFonts w:eastAsia="Times New Roman" w:cs="Times New Roman"/>
+          <w:color w:val="000000"/>
+          <w:sz w:val="28"/>
+          <w:szCs w:val="28"/>
+          <w:lang w:eastAsia="ru-RU"/>
+        </w:rPr>
+        <w:t xml:space="preserve">м элементом массива. Если не </w:t>
+      </w:r>
+      <w:proofErr w:type="gramStart"/>
+      <w:r>
+        <w:rPr>
+          <w:rFonts w:eastAsia="Times New Roman" w:cs="Times New Roman"/>
+          <w:color w:val="000000"/>
+          <w:sz w:val="28"/>
+          <w:szCs w:val="28"/>
+          <w:lang w:eastAsia="ru-RU"/>
+        </w:rPr>
+        <w:t>равны</w:t>
+      </w:r>
+      <w:proofErr w:type="gramEnd"/>
+      <w:r>
+        <w:rPr>
+          <w:rFonts w:eastAsia="Times New Roman" w:cs="Times New Roman"/>
+          <w:color w:val="000000"/>
+          <w:sz w:val="28"/>
+          <w:szCs w:val="28"/>
+          <w:lang w:eastAsia="ru-RU"/>
+        </w:rPr>
+        <w:t>, то</w:t>
+      </w:r>
+    </w:p>
+    <w:p>
+      <w:pPr>
+        <w:pStyle w:val="Standard"/>
+        <w:numPr>
+          <w:ilvl w:val="0"/>
+          <w:numId w:val="20"/>
+        </w:numPr>
+        <w:spacing w:before="120"/>
+        <w:rPr>
+          <w:rFonts w:eastAsia="Times New Roman" w:cs="Times New Roman"/>
+          <w:color w:val="000000"/>
+          <w:sz w:val="28"/>
+          <w:szCs w:val="28"/>
+          <w:lang w:eastAsia="ru-RU"/>
+        </w:rPr>
+      </w:pPr>
+      <w:r>
+        <w:rPr>
+          <w:rFonts w:eastAsia="Times New Roman" w:cs="Times New Roman"/>
+          <w:color w:val="000000"/>
+          <w:sz w:val="28"/>
+          <w:szCs w:val="28"/>
+          <w:lang w:eastAsia="ru-RU"/>
+        </w:rPr>
+        <w:t>присвоить значению элемента массива значение вершины дерева</w:t>
+      </w:r>
+    </w:p>
+    <w:p>
+      <w:pPr>
+        <w:pStyle w:val="Standard"/>
+        <w:numPr>
+          <w:ilvl w:val="0"/>
+          <w:numId w:val="20"/>
+        </w:numPr>
+        <w:spacing w:before="120"/>
+        <w:rPr>
+          <w:rFonts w:eastAsia="Times New Roman" w:cs="Times New Roman"/>
+          <w:color w:val="000000"/>
+          <w:sz w:val="28"/>
+          <w:szCs w:val="28"/>
+          <w:lang w:eastAsia="ru-RU"/>
+        </w:rPr>
+      </w:pPr>
+      <w:r>
+        <w:rPr>
+          <w:rFonts w:eastAsia="Times New Roman" w:cs="Times New Roman"/>
+          <w:color w:val="000000"/>
+          <w:sz w:val="28"/>
+          <w:szCs w:val="28"/>
+          <w:lang w:eastAsia="ru-RU"/>
+        </w:rPr>
+        <w:t>удалить нынешнюю вершину дерева</w:t>
+      </w:r>
+    </w:p>
+    <w:p>
+      <w:pPr>
+        <w:pStyle w:val="Standard"/>
+        <w:numPr>
+          <w:ilvl w:val="0"/>
+          <w:numId w:val="20"/>
+        </w:numPr>
+        <w:spacing w:before="120"/>
+        <w:rPr>
+          <w:rFonts w:eastAsia="Times New Roman" w:cs="Times New Roman"/>
+          <w:color w:val="000000"/>
+          <w:sz w:val="28"/>
+          <w:szCs w:val="28"/>
+          <w:lang w:eastAsia="ru-RU"/>
+        </w:rPr>
+      </w:pPr>
+      <w:r>
+        <w:rPr>
+          <w:rFonts w:eastAsia="Times New Roman" w:cs="Times New Roman"/>
+          <w:color w:val="000000"/>
+          <w:sz w:val="28"/>
+          <w:szCs w:val="28"/>
+          <w:lang w:eastAsia="ru-RU"/>
+        </w:rPr>
+        <w:t>конец цикла от последнего до нулевого элемента</w:t>
+      </w:r>
+      <w:bookmarkStart w:id="0" w:name="_GoBack"/>
+      <w:bookmarkEnd w:id="0"/>
     </w:p>
     <w:p>
       <w:pPr>
@@ -22611,8 +23018,6 @@
           <w:sz w:val="28"/>
         </w:rPr>
       </w:pPr>
-      <w:bookmarkStart w:id="0" w:name="_GoBack"/>
-      <w:bookmarkEnd w:id="0"/>
     </w:p>
     <w:p>
       <w:pPr>
@@ -23959,15 +24364,7 @@
             <w:sz w:val="28"/>
             <w:szCs w:val="28"/>
           </w:rPr>
-          <m:t>n</m:t>
-        </m:r>
-        <m:r>
-          <w:rPr>
-            <w:rFonts w:ascii="Cambria Math" w:hAnsi="Cambria Math" w:cs="Times New Roman"/>
-            <w:sz w:val="28"/>
-            <w:szCs w:val="28"/>
-          </w:rPr>
-          <m:t>+</m:t>
+          <m:t>n+</m:t>
         </m:r>
         <m:sSub>
           <m:sSubPr>
@@ -24019,15 +24416,7 @@
                 <w:sz w:val="28"/>
                 <w:szCs w:val="28"/>
               </w:rPr>
-              <m:t>n</m:t>
-            </m:r>
-            <m:r>
-              <w:rPr>
-                <w:rFonts w:ascii="Cambria Math" w:hAnsi="Cambria Math" w:cs="Times New Roman"/>
-                <w:sz w:val="28"/>
-                <w:szCs w:val="28"/>
-              </w:rPr>
-              <m:t>-1</m:t>
+              <m:t>n-1</m:t>
             </m:r>
           </m:e>
         </m:d>
@@ -24089,15 +24478,7 @@
                 <w:sz w:val="28"/>
                 <w:szCs w:val="28"/>
               </w:rPr>
-              <m:t>n</m:t>
-            </m:r>
-            <m:r>
-              <w:rPr>
-                <w:rFonts w:ascii="Cambria Math" w:hAnsi="Cambria Math" w:cs="Times New Roman"/>
-                <w:sz w:val="28"/>
-                <w:szCs w:val="28"/>
-              </w:rPr>
-              <m:t>-1</m:t>
+              <m:t>n-1</m:t>
             </m:r>
           </m:e>
         </m:d>
@@ -24161,15 +24542,7 @@
                 <w:sz w:val="28"/>
                 <w:szCs w:val="28"/>
               </w:rPr>
-              <m:t>j</m:t>
-            </m:r>
-            <m:r>
-              <w:rPr>
-                <w:rFonts w:ascii="Cambria Math" w:hAnsi="Cambria Math" w:cs="Times New Roman"/>
-                <w:sz w:val="28"/>
-                <w:szCs w:val="28"/>
-              </w:rPr>
-              <m:t>=2</m:t>
+              <m:t>j=2</m:t>
             </m:r>
           </m:sub>
           <m:sup>
@@ -24253,15 +24626,7 @@
                 <w:sz w:val="28"/>
                 <w:szCs w:val="28"/>
               </w:rPr>
-              <m:t>j</m:t>
-            </m:r>
-            <m:r>
-              <w:rPr>
-                <w:rFonts w:ascii="Cambria Math" w:hAnsi="Cambria Math" w:cs="Times New Roman"/>
-                <w:sz w:val="28"/>
-                <w:szCs w:val="28"/>
-              </w:rPr>
-              <m:t>=2</m:t>
+              <m:t>j=2</m:t>
             </m:r>
           </m:sub>
           <m:sup>
@@ -24293,15 +24658,7 @@
                     <w:sz w:val="28"/>
                     <w:szCs w:val="28"/>
                   </w:rPr>
-                  <m:t>j</m:t>
-                </m:r>
-                <m:r>
-                  <w:rPr>
-                    <w:rFonts w:ascii="Cambria Math" w:hAnsi="Cambria Math" w:cs="Times New Roman"/>
-                    <w:sz w:val="28"/>
-                    <w:szCs w:val="28"/>
-                  </w:rPr>
-                  <m:t>-1</m:t>
+                  <m:t>j-1</m:t>
                 </m:r>
               </m:e>
             </m:d>
@@ -24367,15 +24724,7 @@
                 <w:sz w:val="28"/>
                 <w:szCs w:val="28"/>
               </w:rPr>
-              <m:t>j</m:t>
-            </m:r>
-            <m:r>
-              <w:rPr>
-                <w:rFonts w:ascii="Cambria Math" w:hAnsi="Cambria Math" w:cs="Times New Roman"/>
-                <w:sz w:val="28"/>
-                <w:szCs w:val="28"/>
-              </w:rPr>
-              <m:t>=2</m:t>
+              <m:t>j=2</m:t>
             </m:r>
           </m:sub>
           <m:sup>
@@ -24395,23 +24744,7 @@
                 <w:sz w:val="28"/>
                 <w:szCs w:val="28"/>
               </w:rPr>
-              <m:t>(</m:t>
-            </m:r>
-            <m:r>
-              <w:rPr>
-                <w:rFonts w:ascii="Cambria Math" w:hAnsi="Cambria Math" w:cs="Times New Roman"/>
-                <w:sz w:val="28"/>
-                <w:szCs w:val="28"/>
-              </w:rPr>
-              <m:t>j</m:t>
-            </m:r>
-            <m:r>
-              <w:rPr>
-                <w:rFonts w:ascii="Cambria Math" w:hAnsi="Cambria Math" w:cs="Times New Roman"/>
-                <w:sz w:val="28"/>
-                <w:szCs w:val="28"/>
-              </w:rPr>
-              <m:t>-1)</m:t>
+              <m:t>(j-1)</m:t>
             </m:r>
           </m:e>
         </m:nary>
@@ -24473,15 +24806,7 @@
                 <w:sz w:val="28"/>
                 <w:szCs w:val="28"/>
               </w:rPr>
-              <m:t>n</m:t>
-            </m:r>
-            <m:r>
-              <w:rPr>
-                <w:rFonts w:ascii="Cambria Math" w:hAnsi="Cambria Math" w:cs="Times New Roman"/>
-                <w:sz w:val="28"/>
-                <w:szCs w:val="28"/>
-              </w:rPr>
-              <m:t>-1</m:t>
+              <m:t>n-1</m:t>
             </m:r>
           </m:e>
         </m:d>

</xml_diff>